<commit_message>
Replaced resume docx file
</commit_message>
<xml_diff>
--- a/Resume2.docx
+++ b/Resume2.docx
@@ -71,10 +71,26 @@
         </w:sdtContent>
       </w:sdt>
     </w:p>
+    <w:p>
+      <w:pPr>
+        <w:pStyle w:val="ContactInfo"/>
+      </w:pPr>
+      <w:hyperlink r:id="rId11" w:history="1">
+        <w:r>
+          <w:rPr>
+            <w:rStyle w:val="Hyperlink"/>
+            <w:color w:val="595959" w:themeColor="text1" w:themeTint="A6"/>
+            <w:u w:val="none"/>
+          </w:rPr>
+          <w:t>http://web.engr.illinois.edu/~jylu3/</w:t>
+        </w:r>
+      </w:hyperlink>
+    </w:p>
     <w:sdt>
       <w:sdtPr>
         <w:rPr>
           <w:rStyle w:val="Emphasis"/>
+          <w:color w:val="595959" w:themeColor="text1" w:themeTint="A6"/>
         </w:rPr>
         <w:alias w:val="Email"/>
         <w:tag w:val=""/>
@@ -88,6 +104,7 @@
       <w:sdtEndPr>
         <w:rPr>
           <w:rStyle w:val="Emphasis"/>
+          <w:color w:val="595959" w:themeColor="text1" w:themeTint="A6"/>
         </w:rPr>
       </w:sdtEndPr>
       <w:sdtContent>
@@ -101,6 +118,7 @@
           <w:r>
             <w:rPr>
               <w:rStyle w:val="Emphasis"/>
+              <w:color w:val="595959" w:themeColor="text1" w:themeTint="A6"/>
             </w:rPr>
             <w:t>jylu3@illinois.edu</w:t>
           </w:r>
@@ -193,6 +211,8 @@
             </w:r>
           </w:p>
         </w:tc>
+        <w:bookmarkStart w:id="0" w:name="_GoBack"/>
+        <w:bookmarkEnd w:id="0"/>
       </w:tr>
       <w:tr>
         <w:trPr>
@@ -226,16 +246,7 @@
               <w:pStyle w:val="Heading2"/>
             </w:pPr>
             <w:r>
-              <w:t xml:space="preserve">University of Illinois at Urbana-Champaign, Urbana, IL </w:t>
-            </w:r>
-            <w:r>
-              <w:t xml:space="preserve">                     </w:t>
-            </w:r>
-            <w:r>
-              <w:t xml:space="preserve">August 2013 – </w:t>
-            </w:r>
-            <w:r>
-              <w:t>May 2017</w:t>
+              <w:t>University of Illinois at Urbana-Champaign, Urbana, IL                      August 2013 – May 2017</w:t>
             </w:r>
           </w:p>
           <w:p>
@@ -248,19 +259,7 @@
               </w:rPr>
             </w:pPr>
             <w:r>
-              <w:t>Computer Science major</w:t>
-            </w:r>
-            <w:r>
-              <w:t xml:space="preserve"> with a</w:t>
-            </w:r>
-            <w:r>
-              <w:t xml:space="preserve"> minor </w:t>
-            </w:r>
-            <w:r>
-              <w:t xml:space="preserve">in </w:t>
-            </w:r>
-            <w:r>
-              <w:t>mathematics.</w:t>
+              <w:t>Computer Science major with a minor in mathematics.</w:t>
             </w:r>
           </w:p>
           <w:sdt>
@@ -276,6 +275,7 @@
               <w:id w:val="-691765356"/>
               <w15:repeatingSection/>
             </w:sdtPr>
+            <w:sdtEndPr/>
             <w:sdtContent>
               <w:sdt>
                 <w:sdtPr>
@@ -293,6 +293,7 @@
                   </w:placeholder>
                   <w15:repeatingSectionItem/>
                 </w:sdtPr>
+                <w:sdtEndPr/>
                 <w:sdtContent>
                   <w:p>
                     <w:pPr>
@@ -315,23 +316,7 @@
                       </w:rPr>
                     </w:pPr>
                     <w:r>
-                      <w:t xml:space="preserve">Graduated with honors with a weighted GPA of 4.73 and </w:t>
-                    </w:r>
-                    <w:proofErr w:type="spellStart"/>
-                    <w:r>
-                      <w:t>unweighted</w:t>
-                    </w:r>
-                    <w:proofErr w:type="spellEnd"/>
-                    <w:r>
-                      <w:t xml:space="preserve"> GPA of 4.00.  Member of High Honor Roll and was a </w:t>
-                    </w:r>
-                    <w:proofErr w:type="spellStart"/>
-                    <w:r>
-                      <w:t>Kolze</w:t>
-                    </w:r>
-                    <w:proofErr w:type="spellEnd"/>
-                    <w:r>
-                      <w:t xml:space="preserve"> Academic Scholar.</w:t>
+                      <w:t>Graduated with honors with a weighted GPA of 4.73 and unweighted GPA of 4.00.  Member of High Honor Roll and was a Kolze Academic Scholar.</w:t>
                     </w:r>
                   </w:p>
                 </w:sdtContent>
@@ -397,13 +382,7 @@
               <w:ind w:right="0"/>
             </w:pPr>
             <w:r>
-              <w:t xml:space="preserve">Languages: Fluent in English and Spanish.  Familiar with </w:t>
-            </w:r>
-            <w:r>
-              <w:t xml:space="preserve">Mandarin and </w:t>
-            </w:r>
-            <w:r>
-              <w:t>Cantonese.</w:t>
+              <w:t>Languages: Fluent in English and Spanish.  Familiar with Mandarin and Cantonese.</w:t>
             </w:r>
           </w:p>
         </w:tc>
@@ -446,16 +425,13 @@
                 <w:bCs w:val="0"/>
                 <w:caps w:val="0"/>
                 <w:color w:val="595959" w:themeColor="text1" w:themeTint="A6"/>
+                <w14:ligatures w14:val="none"/>
               </w:rPr>
               <w:id w:val="1436861535"/>
               <w15:color w:val="C0C0C0"/>
               <w15:repeatingSection/>
             </w:sdtPr>
-            <w:sdtEndPr>
-              <w:rPr>
-                <w14:ligatures w14:val="none"/>
-              </w:rPr>
-            </w:sdtEndPr>
+            <w:sdtEndPr/>
             <w:sdtContent>
               <w:sdt>
                 <w:sdtPr>
@@ -465,6 +441,7 @@
                     <w:bCs w:val="0"/>
                     <w:caps w:val="0"/>
                     <w:color w:val="595959" w:themeColor="text1" w:themeTint="A6"/>
+                    <w14:ligatures w14:val="none"/>
                   </w:rPr>
                   <w:id w:val="221802691"/>
                   <w:placeholder>
@@ -473,11 +450,7 @@
                   <w15:color w:val="C0C0C0"/>
                   <w15:repeatingSectionItem/>
                 </w:sdtPr>
-                <w:sdtEndPr>
-                  <w:rPr>
-                    <w14:ligatures w14:val="none"/>
-                  </w:rPr>
-                </w:sdtEndPr>
+                <w:sdtEndPr/>
                 <w:sdtContent>
                   <w:p>
                     <w:pPr>
@@ -508,16 +481,7 @@
                       <w:t xml:space="preserve">                       </w:t>
                     </w:r>
                     <w:r>
-                      <w:t>June 2012</w:t>
-                    </w:r>
-                    <w:r>
-                      <w:t xml:space="preserve"> – </w:t>
-                    </w:r>
-                    <w:r>
-                      <w:t xml:space="preserve">December </w:t>
-                    </w:r>
-                    <w:r>
-                      <w:t>2012</w:t>
+                      <w:t>June 2012 – December 2012</w:t>
                     </w:r>
                   </w:p>
                   <w:p>
@@ -682,19 +646,7 @@
               <w:t>Association for Computing Machinery</w:t>
             </w:r>
             <w:r>
-              <w:t xml:space="preserve">, </w:t>
-            </w:r>
-            <w:r>
-              <w:t>UIUC</w:t>
-            </w:r>
-            <w:r>
-              <w:t xml:space="preserve">                                   </w:t>
-            </w:r>
-            <w:r>
-              <w:t xml:space="preserve">    </w:t>
-            </w:r>
-            <w:r>
-              <w:t xml:space="preserve">        </w:t>
+              <w:t xml:space="preserve">, UIUC                                               </w:t>
             </w:r>
             <w:r>
               <w:rPr>
@@ -718,16 +670,7 @@
               <w:t>Baja Off-Road Car Project</w:t>
             </w:r>
             <w:r>
-              <w:t xml:space="preserve">, </w:t>
-            </w:r>
-            <w:r>
-              <w:t>UIUC</w:t>
-            </w:r>
-            <w:r>
-              <w:t xml:space="preserve">                                                                  </w:t>
-            </w:r>
-            <w:r>
-              <w:t xml:space="preserve">         </w:t>
+              <w:t xml:space="preserve">, UIUC                                                                           </w:t>
             </w:r>
             <w:r>
               <w:rPr>
@@ -769,16 +712,7 @@
               <w:t>Engineers Without Borders</w:t>
             </w:r>
             <w:r>
-              <w:t xml:space="preserve">, </w:t>
-            </w:r>
-            <w:r>
-              <w:t>UIUC</w:t>
-            </w:r>
-            <w:r>
-              <w:t xml:space="preserve">                                                                   </w:t>
-            </w:r>
-            <w:r>
-              <w:t xml:space="preserve">    </w:t>
+              <w:t xml:space="preserve">, UIUC                                                                       </w:t>
             </w:r>
             <w:r>
               <w:rPr>
@@ -796,14 +730,7 @@
               <w:rPr>
                 <w:rStyle w:val="Heading2Char"/>
               </w:rPr>
-              <w:t xml:space="preserve"> </w:t>
-            </w:r>
-            <w:bookmarkStart w:id="0" w:name="_GoBack"/>
-            <w:r>
-              <w:rPr>
-                <w:rStyle w:val="Heading2Char"/>
-              </w:rPr>
-              <w:t>Present</w:t>
+              <w:t xml:space="preserve"> Present</w:t>
             </w:r>
             <w:r>
               <w:rPr>
@@ -858,23 +785,7 @@
               <w:t>National Honor Society</w:t>
             </w:r>
             <w:r>
-              <w:t xml:space="preserve">, </w:t>
-            </w:r>
-            <w:r>
-              <w:t>Palatine, IL</w:t>
-            </w:r>
-            <w:r>
-              <w:t xml:space="preserve">                                               </w:t>
-            </w:r>
-            <w:bookmarkEnd w:id="0"/>
-            <w:r>
-              <w:t xml:space="preserve">               </w:t>
-            </w:r>
-            <w:r>
-              <w:t xml:space="preserve">  </w:t>
-            </w:r>
-            <w:r>
-              <w:t xml:space="preserve">  </w:t>
+              <w:t xml:space="preserve">, Palatine, IL                                                                  </w:t>
             </w:r>
             <w:r>
               <w:rPr>
@@ -1088,7 +999,7 @@
     </w:tbl>
     <w:p/>
     <w:sectPr>
-      <w:footerReference w:type="default" r:id="rId11"/>
+      <w:footerReference w:type="default" r:id="rId12"/>
       <w:pgSz w:w="12240" w:h="15840" w:code="1"/>
       <w:pgMar w:top="576" w:right="720" w:bottom="432" w:left="720" w:header="720" w:footer="720" w:gutter="0"/>
       <w:pgNumType w:start="1"/>
@@ -1895,6 +1806,7 @@
   <w:style w:type="character" w:default="1" w:styleId="DefaultParagraphFont">
     <w:name w:val="Default Paragraph Font"/>
     <w:uiPriority w:val="1"/>
+    <w:semiHidden/>
     <w:unhideWhenUsed/>
   </w:style>
   <w:style w:type="table" w:default="1" w:styleId="TableNormal">
@@ -2374,6 +2286,18 @@
       <w:szCs w:val="26"/>
       <w:lang w:eastAsia="en-US"/>
       <w14:ligatures w14:val="none"/>
+    </w:rPr>
+  </w:style>
+  <w:style w:type="character" w:styleId="Hyperlink">
+    <w:name w:val="Hyperlink"/>
+    <w:basedOn w:val="DefaultParagraphFont"/>
+    <w:uiPriority w:val="99"/>
+    <w:semiHidden/>
+    <w:unhideWhenUsed/>
+    <w:rsid w:val="00C777C4"/>
+    <w:rPr>
+      <w:color w:val="0000FF"/>
+      <w:u w:val="single"/>
     </w:rPr>
   </w:style>
 </w:styles>
@@ -2648,7 +2572,9 @@
     <w:rsidRoot w:val="00273A05"/>
     <w:rsid w:val="00273A05"/>
     <w:rsid w:val="003E0D22"/>
+    <w:rsid w:val="004623CF"/>
     <w:rsid w:val="005130BA"/>
+    <w:rsid w:val="005C70C8"/>
     <w:rsid w:val="007F5CED"/>
     <w:rsid w:val="00AE0745"/>
     <w:rsid w:val="00B12473"/>
@@ -3572,18 +3498,18 @@
 </file>
 
 <file path=customXml/item2.xml><?xml version="1.0" encoding="utf-8"?>
+<mappings xmlns="http://schemas.microsoft.com/pics">
+  <picture>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</picture>
+</mappings>
+</file>
+
+<file path=customXml/item3.xml><?xml version="1.0" encoding="utf-8"?>
 <?mso-contentType ?>
 <FormTemplates xmlns="http://schemas.microsoft.com/sharepoint/v3/contenttype/forms">
   <Display>DocumentLibraryForm</Display>
   <Edit>AssetEditForm</Edit>
   <New>DocumentLibraryForm</New>
 </FormTemplates>
-</file>
-
-<file path=customXml/item3.xml><?xml version="1.0" encoding="utf-8"?>
-<mappings xmlns="http://schemas.microsoft.com/pics">
-  <picture>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</picture>
-</mappings>
 </file>
 
 <file path=customXml/item4.xml><?xml version="1.0" encoding="utf-8"?>
@@ -3599,6 +3525,14 @@
 </file>
 
 <file path=customXml/itemProps2.xml><?xml version="1.0" encoding="utf-8"?>
+<ds:datastoreItem xmlns:ds="http://schemas.openxmlformats.org/officeDocument/2006/customXml" ds:itemID="{E437E9E5-EE29-454F-8714-516920628209}">
+  <ds:schemaRefs>
+    <ds:schemaRef ds:uri="http://schemas.microsoft.com/pics"/>
+  </ds:schemaRefs>
+</ds:datastoreItem>
+</file>
+
+<file path=customXml/itemProps3.xml><?xml version="1.0" encoding="utf-8"?>
 <ds:datastoreItem xmlns:ds="http://schemas.openxmlformats.org/officeDocument/2006/customXml" ds:itemID="{90439260-127A-4477-B805-24A05066C225}">
   <ds:schemaRefs>
     <ds:schemaRef ds:uri="http://schemas.microsoft.com/sharepoint/v3/contenttype/forms"/>
@@ -3606,16 +3540,8 @@
 </ds:datastoreItem>
 </file>
 
-<file path=customXml/itemProps3.xml><?xml version="1.0" encoding="utf-8"?>
-<ds:datastoreItem xmlns:ds="http://schemas.openxmlformats.org/officeDocument/2006/customXml" ds:itemID="{E437E9E5-EE29-454F-8714-516920628209}">
-  <ds:schemaRefs>
-    <ds:schemaRef ds:uri="http://schemas.microsoft.com/pics"/>
-  </ds:schemaRefs>
-</ds:datastoreItem>
-</file>
-
 <file path=customXml/itemProps4.xml><?xml version="1.0" encoding="utf-8"?>
-<ds:datastoreItem xmlns:ds="http://schemas.openxmlformats.org/officeDocument/2006/customXml" ds:itemID="{1205A185-3782-40BF-90FB-304BD7AAF137}">
+<ds:datastoreItem xmlns:ds="http://schemas.openxmlformats.org/officeDocument/2006/customXml" ds:itemID="{57B29D48-BF59-41BB-9D62-083BEFBFF60A}">
   <ds:schemaRefs>
     <ds:schemaRef ds:uri="http://schemas.openxmlformats.org/officeDocument/2006/bibliography"/>
   </ds:schemaRefs>

</xml_diff>